<commit_message>
update class chat gpt
</commit_message>
<xml_diff>
--- a/4-GIT/documents/Work-Hack.docx
+++ b/4-GIT/documents/Work-Hack.docx
@@ -12,6 +12,22 @@
           <w:b/>
           <w:bCs/>
           <w:kern w:val="36"/>
+          <w:sz w:val="36"/>
+          <w:szCs w:val="36"/>
+          <w:lang w:eastAsia="pt-BR"/>
+        </w:rPr>
+      </w:pPr>
+    </w:p>
+    <w:p>
+      <w:pPr>
+        <w:spacing w:before="100" w:beforeAutospacing="1" w:after="100" w:afterAutospacing="1" w:line="240" w:lineRule="auto"/>
+        <w:ind w:right="141"/>
+        <w:jc w:val="center"/>
+        <w:rPr>
+          <w:rFonts w:ascii="Arial" w:eastAsia="Times New Roman" w:hAnsi="Arial" w:cs="Arial"/>
+          <w:b/>
+          <w:bCs/>
+          <w:kern w:val="36"/>
           <w:sz w:val="44"/>
           <w:szCs w:val="44"/>
           <w:lang w:eastAsia="pt-BR"/>
@@ -42,18 +58,6 @@
           <w:lang w:eastAsia="pt-BR"/>
         </w:rPr>
         <w:t xml:space="preserve"> Hack</w:t>
-      </w:r>
-      <w:r>
-        <w:rPr>
-          <w:rFonts w:ascii="Arial" w:eastAsia="Times New Roman" w:hAnsi="Arial" w:cs="Arial"/>
-          <w:b/>
-          <w:bCs/>
-          <w:kern w:val="36"/>
-          <w:sz w:val="44"/>
-          <w:szCs w:val="44"/>
-          <w:lang w:eastAsia="pt-BR"/>
-        </w:rPr>
-        <w:t xml:space="preserve"> </w:t>
       </w:r>
     </w:p>
     <w:p>
@@ -389,6 +393,7 @@
           <w:szCs w:val="24"/>
           <w:lang w:eastAsia="pt-BR"/>
         </w:rPr>
+        <w:lastRenderedPageBreak/>
         <w:t>Não confie apenas na descrição do cargo, pois isso lhe dará apenas uma ideia sobre o cargo. Esse é o caso especialmente de empresas com menos experiência na contratação de Cientistas de Dados.</w:t>
       </w:r>
     </w:p>
@@ -767,19 +772,6 @@
     </w:p>
     <w:p>
       <w:pPr>
-        <w:spacing w:before="100" w:beforeAutospacing="1" w:after="100" w:afterAutospacing="1" w:line="240" w:lineRule="auto"/>
-        <w:ind w:right="141"/>
-        <w:rPr>
-          <w:rFonts w:ascii="Arial" w:eastAsia="Times New Roman" w:hAnsi="Arial" w:cs="Arial"/>
-          <w:kern w:val="36"/>
-          <w:sz w:val="24"/>
-          <w:szCs w:val="24"/>
-          <w:lang w:eastAsia="pt-BR"/>
-        </w:rPr>
-      </w:pPr>
-    </w:p>
-    <w:p>
-      <w:pPr>
         <w:pStyle w:val="PargrafodaLista"/>
         <w:numPr>
           <w:ilvl w:val="0"/>
@@ -1550,6 +1542,7 @@
           <w:szCs w:val="36"/>
           <w:lang w:eastAsia="pt-BR"/>
         </w:rPr>
+        <w:lastRenderedPageBreak/>
         <w:t>A dica final da entrevista: esqueça soluções, construa sistemas!</w:t>
       </w:r>
     </w:p>
@@ -1858,6 +1851,7 @@
           <w:szCs w:val="36"/>
           <w:lang w:eastAsia="pt-BR"/>
         </w:rPr>
+        <w:lastRenderedPageBreak/>
         <w:t>Quer ser contratado? Trabalhe em suas habilidades técnicas! Quer uma promoção? Desenvolva conhecimento institucional!</w:t>
       </w:r>
     </w:p>
@@ -1881,29 +1875,7 @@
           <w:szCs w:val="24"/>
           <w:lang w:eastAsia="pt-BR"/>
         </w:rPr>
-        <w:t>Além das capacidades técnicas, os </w:t>
-      </w:r>
-      <w:hyperlink r:id="rId7" w:tgtFrame="_blank" w:history="1">
-        <w:r>
-          <w:rPr>
-            <w:rFonts w:ascii="Arial" w:eastAsia="Times New Roman" w:hAnsi="Arial" w:cs="Arial"/>
-            <w:kern w:val="36"/>
-            <w:sz w:val="24"/>
-            <w:szCs w:val="24"/>
-            <w:lang w:eastAsia="pt-BR"/>
-          </w:rPr>
-          <w:t>Cientistas de Dados</w:t>
-        </w:r>
-      </w:hyperlink>
-      <w:r>
-        <w:rPr>
-          <w:rFonts w:ascii="Arial" w:eastAsia="Times New Roman" w:hAnsi="Arial" w:cs="Arial"/>
-          <w:kern w:val="36"/>
-          <w:sz w:val="24"/>
-          <w:szCs w:val="24"/>
-          <w:lang w:eastAsia="pt-BR"/>
-        </w:rPr>
-        <w:t> precisam desenvolver outras habilidades que permitam identificar os projetos que impactam os negócios, capacitar as partes interessadas e priorizá-las em relação a qualquer outro tipo de trabalho. Para chegar lá, ou seja, para desenvolver a perspicácia nos negócios, é necessária a coexistência de duas partes; conhecimento de domínio e conhecimento institucional!</w:t>
+        <w:t>Além das capacidades técnicas, os Cientistas de Dados precisam desenvolver outras habilidades que permitam identificar os projetos que impactam os negócios, capacitar as partes interessadas e priorizá-las em relação a qualquer outro tipo de trabalho. Para chegar lá, ou seja, para desenvolver a perspicácia nos negócios, é necessária a coexistência de duas partes; conhecimento de domínio e conhecimento institucional!</w:t>
       </w:r>
     </w:p>
     <w:p>
@@ -2039,6 +2011,7 @@
         <w:spacing w:before="100" w:beforeAutospacing="1" w:after="100" w:afterAutospacing="1" w:line="240" w:lineRule="auto"/>
         <w:ind w:right="141"/>
         <w:rPr>
+          <w:rStyle w:val="Hyperlink"/>
           <w:rFonts w:ascii="Arial" w:eastAsia="Times New Roman" w:hAnsi="Arial" w:cs="Arial"/>
           <w:kern w:val="36"/>
           <w:sz w:val="24"/>
@@ -2058,7 +2031,7 @@
         </w:rPr>
         <w:t>Referência do depoimento:</w:t>
       </w:r>
-      <w:hyperlink r:id="rId8" w:history="1">
+      <w:hyperlink r:id="rId7" w:history="1">
         <w:r>
           <w:rPr>
             <w:rStyle w:val="Hyperlink"/>
@@ -2078,6 +2051,19 @@
         <w:ind w:right="141"/>
         <w:rPr>
           <w:rFonts w:ascii="Arial" w:eastAsia="Times New Roman" w:hAnsi="Arial" w:cs="Arial"/>
+          <w:kern w:val="36"/>
+          <w:sz w:val="24"/>
+          <w:szCs w:val="24"/>
+          <w:lang w:eastAsia="pt-BR"/>
+        </w:rPr>
+      </w:pPr>
+    </w:p>
+    <w:p>
+      <w:pPr>
+        <w:spacing w:before="100" w:beforeAutospacing="1" w:after="100" w:afterAutospacing="1" w:line="240" w:lineRule="auto"/>
+        <w:ind w:right="141"/>
+        <w:rPr>
+          <w:rFonts w:ascii="Arial" w:eastAsia="Times New Roman" w:hAnsi="Arial" w:cs="Arial"/>
           <w:b/>
           <w:bCs/>
           <w:kern w:val="36"/>
@@ -2750,6 +2736,48 @@
     </w:p>
     <w:p>
       <w:pPr>
+        <w:pStyle w:val="PargrafodaLista"/>
+        <w:spacing w:after="120" w:line="240" w:lineRule="auto"/>
+        <w:ind w:right="141"/>
+        <w:rPr>
+          <w:rFonts w:ascii="Arial" w:eastAsia="Times New Roman" w:hAnsi="Arial" w:cs="Arial"/>
+          <w:kern w:val="36"/>
+          <w:sz w:val="24"/>
+          <w:szCs w:val="24"/>
+          <w:lang w:eastAsia="pt-BR"/>
+        </w:rPr>
+      </w:pPr>
+    </w:p>
+    <w:p>
+      <w:pPr>
+        <w:pStyle w:val="PargrafodaLista"/>
+        <w:spacing w:after="120" w:line="240" w:lineRule="auto"/>
+        <w:ind w:right="141"/>
+        <w:rPr>
+          <w:rFonts w:ascii="Arial" w:eastAsia="Times New Roman" w:hAnsi="Arial" w:cs="Arial"/>
+          <w:kern w:val="36"/>
+          <w:sz w:val="24"/>
+          <w:szCs w:val="24"/>
+          <w:lang w:eastAsia="pt-BR"/>
+        </w:rPr>
+      </w:pPr>
+    </w:p>
+    <w:p>
+      <w:pPr>
+        <w:pStyle w:val="PargrafodaLista"/>
+        <w:spacing w:after="120" w:line="240" w:lineRule="auto"/>
+        <w:ind w:right="141"/>
+        <w:rPr>
+          <w:rFonts w:ascii="Arial" w:eastAsia="Times New Roman" w:hAnsi="Arial" w:cs="Arial"/>
+          <w:kern w:val="36"/>
+          <w:sz w:val="24"/>
+          <w:szCs w:val="24"/>
+          <w:lang w:eastAsia="pt-BR"/>
+        </w:rPr>
+      </w:pPr>
+    </w:p>
+    <w:p>
+      <w:pPr>
         <w:spacing w:after="120" w:line="240" w:lineRule="auto"/>
         <w:ind w:right="141"/>
         <w:rPr>
@@ -3905,12 +3933,7 @@
       </w:r>
     </w:p>
     <w:sectPr>
-      <w:headerReference w:type="even" r:id="rId9"/>
-      <w:headerReference w:type="default" r:id="rId10"/>
-      <w:footerReference w:type="even" r:id="rId11"/>
-      <w:footerReference w:type="default" r:id="rId12"/>
-      <w:headerReference w:type="first" r:id="rId13"/>
-      <w:footerReference w:type="first" r:id="rId14"/>
+      <w:headerReference w:type="default" r:id="rId8"/>
       <w:pgSz w:w="11906" w:h="16838"/>
       <w:pgMar w:top="993" w:right="1416" w:bottom="426" w:left="1560" w:header="708" w:footer="708" w:gutter="0"/>
       <w:cols w:space="708"/>
@@ -3945,36 +3968,6 @@
 </w:endnotes>
 </file>
 
-<file path=word/footer1.xml><?xml version="1.0" encoding="utf-8"?>
-<w:ftr xmlns:wpc="http://schemas.microsoft.com/office/word/2010/wordprocessingCanvas" xmlns:cx="http://schemas.microsoft.com/office/drawing/2014/chartex" xmlns:cx1="http://schemas.microsoft.com/office/drawing/2015/9/8/chartex" xmlns:cx2="http://schemas.microsoft.com/office/drawing/2015/10/21/chartex" xmlns:cx3="http://schemas.microsoft.com/office/drawing/2016/5/9/chartex" xmlns:cx4="http://schemas.microsoft.com/office/drawing/2016/5/10/chartex" xmlns:cx5="http://schemas.microsoft.com/office/drawing/2016/5/11/chartex" xmlns:cx6="http://schemas.microsoft.com/office/drawing/2016/5/12/chartex" xmlns:cx7="http://schemas.microsoft.com/office/drawing/2016/5/13/chartex" xmlns:cx8="http://schemas.microsoft.com/office/drawing/2016/5/14/chartex" xmlns:mc="http://schemas.openxmlformats.org/markup-compatibility/2006" xmlns:aink="http://schemas.microsoft.com/office/drawing/2016/ink" xmlns:am3d="http://schemas.microsoft.com/office/drawing/2017/model3d" xmlns:o="urn:schemas-microsoft-com:office:office" xmlns:oel="http://schemas.microsoft.com/office/2019/extlst" xmlns:r="http://schemas.openxmlformats.org/officeDocument/2006/relationships" xmlns:m="http://schemas.openxmlformats.org/officeDocument/2006/math" xmlns:v="urn:schemas-microsoft-com:vml" xmlns:wp14="http://schemas.microsoft.com/office/word/2010/wordprocessingDrawing" xmlns:wp="http://schemas.openxmlformats.org/drawingml/2006/wordprocessingDrawing" xmlns:w10="urn:schemas-microsoft-com:office:word" xmlns:w="http://schemas.openxmlformats.org/wordprocessingml/2006/main" xmlns:w14="http://schemas.microsoft.com/office/word/2010/wordml" xmlns:w15="http://schemas.microsoft.com/office/word/2012/wordml" xmlns:w16cex="http://schemas.microsoft.com/office/word/2018/wordml/cex" xmlns:w16cid="http://schemas.microsoft.com/office/word/2016/wordml/cid" xmlns:w16="http://schemas.microsoft.com/office/word/2018/wordml" xmlns:w16sdtdh="http://schemas.microsoft.com/office/word/2020/wordml/sdtdatahash" xmlns:w16se="http://schemas.microsoft.com/office/word/2015/wordml/symex" xmlns:wpg="http://schemas.microsoft.com/office/word/2010/wordprocessingGroup" xmlns:wpi="http://schemas.microsoft.com/office/word/2010/wordprocessingInk" xmlns:wne="http://schemas.microsoft.com/office/word/2006/wordml" xmlns:wps="http://schemas.microsoft.com/office/word/2010/wordprocessingShape" mc:Ignorable="w14 w15 w16se w16cid w16 w16cex w16sdtdh wp14">
-  <w:p>
-    <w:pPr>
-      <w:pStyle w:val="Rodap"/>
-    </w:pPr>
-  </w:p>
-</w:ftr>
-</file>
-
-<file path=word/footer2.xml><?xml version="1.0" encoding="utf-8"?>
-<w:ftr xmlns:wpc="http://schemas.microsoft.com/office/word/2010/wordprocessingCanvas" xmlns:cx="http://schemas.microsoft.com/office/drawing/2014/chartex" xmlns:cx1="http://schemas.microsoft.com/office/drawing/2015/9/8/chartex" xmlns:cx2="http://schemas.microsoft.com/office/drawing/2015/10/21/chartex" xmlns:cx3="http://schemas.microsoft.com/office/drawing/2016/5/9/chartex" xmlns:cx4="http://schemas.microsoft.com/office/drawing/2016/5/10/chartex" xmlns:cx5="http://schemas.microsoft.com/office/drawing/2016/5/11/chartex" xmlns:cx6="http://schemas.microsoft.com/office/drawing/2016/5/12/chartex" xmlns:cx7="http://schemas.microsoft.com/office/drawing/2016/5/13/chartex" xmlns:cx8="http://schemas.microsoft.com/office/drawing/2016/5/14/chartex" xmlns:mc="http://schemas.openxmlformats.org/markup-compatibility/2006" xmlns:aink="http://schemas.microsoft.com/office/drawing/2016/ink" xmlns:am3d="http://schemas.microsoft.com/office/drawing/2017/model3d" xmlns:o="urn:schemas-microsoft-com:office:office" xmlns:oel="http://schemas.microsoft.com/office/2019/extlst" xmlns:r="http://schemas.openxmlformats.org/officeDocument/2006/relationships" xmlns:m="http://schemas.openxmlformats.org/officeDocument/2006/math" xmlns:v="urn:schemas-microsoft-com:vml" xmlns:wp14="http://schemas.microsoft.com/office/word/2010/wordprocessingDrawing" xmlns:wp="http://schemas.openxmlformats.org/drawingml/2006/wordprocessingDrawing" xmlns:w10="urn:schemas-microsoft-com:office:word" xmlns:w="http://schemas.openxmlformats.org/wordprocessingml/2006/main" xmlns:w14="http://schemas.microsoft.com/office/word/2010/wordml" xmlns:w15="http://schemas.microsoft.com/office/word/2012/wordml" xmlns:w16cex="http://schemas.microsoft.com/office/word/2018/wordml/cex" xmlns:w16cid="http://schemas.microsoft.com/office/word/2016/wordml/cid" xmlns:w16="http://schemas.microsoft.com/office/word/2018/wordml" xmlns:w16sdtdh="http://schemas.microsoft.com/office/word/2020/wordml/sdtdatahash" xmlns:w16se="http://schemas.microsoft.com/office/word/2015/wordml/symex" xmlns:wpg="http://schemas.microsoft.com/office/word/2010/wordprocessingGroup" xmlns:wpi="http://schemas.microsoft.com/office/word/2010/wordprocessingInk" xmlns:wne="http://schemas.microsoft.com/office/word/2006/wordml" xmlns:wps="http://schemas.microsoft.com/office/word/2010/wordprocessingShape" mc:Ignorable="w14 w15 w16se w16cid w16 w16cex w16sdtdh wp14">
-  <w:p>
-    <w:pPr>
-      <w:pStyle w:val="Rodap"/>
-    </w:pPr>
-  </w:p>
-</w:ftr>
-</file>
-
-<file path=word/footer3.xml><?xml version="1.0" encoding="utf-8"?>
-<w:ftr xmlns:wpc="http://schemas.microsoft.com/office/word/2010/wordprocessingCanvas" xmlns:cx="http://schemas.microsoft.com/office/drawing/2014/chartex" xmlns:cx1="http://schemas.microsoft.com/office/drawing/2015/9/8/chartex" xmlns:cx2="http://schemas.microsoft.com/office/drawing/2015/10/21/chartex" xmlns:cx3="http://schemas.microsoft.com/office/drawing/2016/5/9/chartex" xmlns:cx4="http://schemas.microsoft.com/office/drawing/2016/5/10/chartex" xmlns:cx5="http://schemas.microsoft.com/office/drawing/2016/5/11/chartex" xmlns:cx6="http://schemas.microsoft.com/office/drawing/2016/5/12/chartex" xmlns:cx7="http://schemas.microsoft.com/office/drawing/2016/5/13/chartex" xmlns:cx8="http://schemas.microsoft.com/office/drawing/2016/5/14/chartex" xmlns:mc="http://schemas.openxmlformats.org/markup-compatibility/2006" xmlns:aink="http://schemas.microsoft.com/office/drawing/2016/ink" xmlns:am3d="http://schemas.microsoft.com/office/drawing/2017/model3d" xmlns:o="urn:schemas-microsoft-com:office:office" xmlns:oel="http://schemas.microsoft.com/office/2019/extlst" xmlns:r="http://schemas.openxmlformats.org/officeDocument/2006/relationships" xmlns:m="http://schemas.openxmlformats.org/officeDocument/2006/math" xmlns:v="urn:schemas-microsoft-com:vml" xmlns:wp14="http://schemas.microsoft.com/office/word/2010/wordprocessingDrawing" xmlns:wp="http://schemas.openxmlformats.org/drawingml/2006/wordprocessingDrawing" xmlns:w10="urn:schemas-microsoft-com:office:word" xmlns:w="http://schemas.openxmlformats.org/wordprocessingml/2006/main" xmlns:w14="http://schemas.microsoft.com/office/word/2010/wordml" xmlns:w15="http://schemas.microsoft.com/office/word/2012/wordml" xmlns:w16cex="http://schemas.microsoft.com/office/word/2018/wordml/cex" xmlns:w16cid="http://schemas.microsoft.com/office/word/2016/wordml/cid" xmlns:w16="http://schemas.microsoft.com/office/word/2018/wordml" xmlns:w16sdtdh="http://schemas.microsoft.com/office/word/2020/wordml/sdtdatahash" xmlns:w16se="http://schemas.microsoft.com/office/word/2015/wordml/symex" xmlns:wpg="http://schemas.microsoft.com/office/word/2010/wordprocessingGroup" xmlns:wpi="http://schemas.microsoft.com/office/word/2010/wordprocessingInk" xmlns:wne="http://schemas.microsoft.com/office/word/2006/wordml" xmlns:wps="http://schemas.microsoft.com/office/word/2010/wordprocessingShape" mc:Ignorable="w14 w15 w16se w16cid w16 w16cex w16sdtdh wp14">
-  <w:p>
-    <w:pPr>
-      <w:pStyle w:val="Rodap"/>
-    </w:pPr>
-  </w:p>
-</w:ftr>
-</file>
-
 <file path=word/footnotes.xml><?xml version="1.0" encoding="utf-8"?>
 <w:footnotes xmlns:wpc="http://schemas.microsoft.com/office/word/2010/wordprocessingCanvas" xmlns:cx="http://schemas.microsoft.com/office/drawing/2014/chartex" xmlns:cx1="http://schemas.microsoft.com/office/drawing/2015/9/8/chartex" xmlns:cx2="http://schemas.microsoft.com/office/drawing/2015/10/21/chartex" xmlns:cx3="http://schemas.microsoft.com/office/drawing/2016/5/9/chartex" xmlns:cx4="http://schemas.microsoft.com/office/drawing/2016/5/10/chartex" xmlns:cx5="http://schemas.microsoft.com/office/drawing/2016/5/11/chartex" xmlns:cx6="http://schemas.microsoft.com/office/drawing/2016/5/12/chartex" xmlns:cx7="http://schemas.microsoft.com/office/drawing/2016/5/13/chartex" xmlns:cx8="http://schemas.microsoft.com/office/drawing/2016/5/14/chartex" xmlns:mc="http://schemas.openxmlformats.org/markup-compatibility/2006" xmlns:aink="http://schemas.microsoft.com/office/drawing/2016/ink" xmlns:am3d="http://schemas.microsoft.com/office/drawing/2017/model3d" xmlns:o="urn:schemas-microsoft-com:office:office" xmlns:oel="http://schemas.microsoft.com/office/2019/extlst" xmlns:r="http://schemas.openxmlformats.org/officeDocument/2006/relationships" xmlns:m="http://schemas.openxmlformats.org/officeDocument/2006/math" xmlns:v="urn:schemas-microsoft-com:vml" xmlns:wp14="http://schemas.microsoft.com/office/word/2010/wordprocessingDrawing" xmlns:wp="http://schemas.openxmlformats.org/drawingml/2006/wordprocessingDrawing" xmlns:w10="urn:schemas-microsoft-com:office:word" xmlns:w="http://schemas.openxmlformats.org/wordprocessingml/2006/main" xmlns:w14="http://schemas.microsoft.com/office/word/2010/wordml" xmlns:w15="http://schemas.microsoft.com/office/word/2012/wordml" xmlns:w16cex="http://schemas.microsoft.com/office/word/2018/wordml/cex" xmlns:w16cid="http://schemas.microsoft.com/office/word/2016/wordml/cid" xmlns:w16="http://schemas.microsoft.com/office/word/2018/wordml" xmlns:w16sdtdh="http://schemas.microsoft.com/office/word/2020/wordml/sdtdatahash" xmlns:w16se="http://schemas.microsoft.com/office/word/2015/wordml/symex" xmlns:wpg="http://schemas.microsoft.com/office/word/2010/wordprocessingGroup" xmlns:wpi="http://schemas.microsoft.com/office/word/2010/wordprocessingInk" xmlns:wne="http://schemas.microsoft.com/office/word/2006/wordml" xmlns:wps="http://schemas.microsoft.com/office/word/2010/wordprocessingShape" mc:Ignorable="w14 w15 w16se w16cid w16 w16cex w16sdtdh wp14">
   <w:footnote w:type="separator" w:id="-1">
@@ -4001,16 +3994,6 @@
 </file>
 
 <file path=word/header1.xml><?xml version="1.0" encoding="utf-8"?>
-<w:hdr xmlns:wpc="http://schemas.microsoft.com/office/word/2010/wordprocessingCanvas" xmlns:cx="http://schemas.microsoft.com/office/drawing/2014/chartex" xmlns:cx1="http://schemas.microsoft.com/office/drawing/2015/9/8/chartex" xmlns:cx2="http://schemas.microsoft.com/office/drawing/2015/10/21/chartex" xmlns:cx3="http://schemas.microsoft.com/office/drawing/2016/5/9/chartex" xmlns:cx4="http://schemas.microsoft.com/office/drawing/2016/5/10/chartex" xmlns:cx5="http://schemas.microsoft.com/office/drawing/2016/5/11/chartex" xmlns:cx6="http://schemas.microsoft.com/office/drawing/2016/5/12/chartex" xmlns:cx7="http://schemas.microsoft.com/office/drawing/2016/5/13/chartex" xmlns:cx8="http://schemas.microsoft.com/office/drawing/2016/5/14/chartex" xmlns:mc="http://schemas.openxmlformats.org/markup-compatibility/2006" xmlns:aink="http://schemas.microsoft.com/office/drawing/2016/ink" xmlns:am3d="http://schemas.microsoft.com/office/drawing/2017/model3d" xmlns:o="urn:schemas-microsoft-com:office:office" xmlns:oel="http://schemas.microsoft.com/office/2019/extlst" xmlns:r="http://schemas.openxmlformats.org/officeDocument/2006/relationships" xmlns:m="http://schemas.openxmlformats.org/officeDocument/2006/math" xmlns:v="urn:schemas-microsoft-com:vml" xmlns:wp14="http://schemas.microsoft.com/office/word/2010/wordprocessingDrawing" xmlns:wp="http://schemas.openxmlformats.org/drawingml/2006/wordprocessingDrawing" xmlns:w10="urn:schemas-microsoft-com:office:word" xmlns:w="http://schemas.openxmlformats.org/wordprocessingml/2006/main" xmlns:w14="http://schemas.microsoft.com/office/word/2010/wordml" xmlns:w15="http://schemas.microsoft.com/office/word/2012/wordml" xmlns:w16cex="http://schemas.microsoft.com/office/word/2018/wordml/cex" xmlns:w16cid="http://schemas.microsoft.com/office/word/2016/wordml/cid" xmlns:w16="http://schemas.microsoft.com/office/word/2018/wordml" xmlns:w16sdtdh="http://schemas.microsoft.com/office/word/2020/wordml/sdtdatahash" xmlns:w16se="http://schemas.microsoft.com/office/word/2015/wordml/symex" xmlns:wpg="http://schemas.microsoft.com/office/word/2010/wordprocessingGroup" xmlns:wpi="http://schemas.microsoft.com/office/word/2010/wordprocessingInk" xmlns:wne="http://schemas.microsoft.com/office/word/2006/wordml" xmlns:wps="http://schemas.microsoft.com/office/word/2010/wordprocessingShape" mc:Ignorable="w14 w15 w16se w16cid w16 w16cex w16sdtdh wp14">
-  <w:p>
-    <w:pPr>
-      <w:pStyle w:val="Cabealho"/>
-    </w:pPr>
-  </w:p>
-</w:hdr>
-</file>
-
-<file path=word/header2.xml><?xml version="1.0" encoding="utf-8"?>
 <w:hdr xmlns:wpc="http://schemas.microsoft.com/office/word/2010/wordprocessingCanvas" xmlns:cx="http://schemas.microsoft.com/office/drawing/2014/chartex" xmlns:cx1="http://schemas.microsoft.com/office/drawing/2015/9/8/chartex" xmlns:cx2="http://schemas.microsoft.com/office/drawing/2015/10/21/chartex" xmlns:cx3="http://schemas.microsoft.com/office/drawing/2016/5/9/chartex" xmlns:cx4="http://schemas.microsoft.com/office/drawing/2016/5/10/chartex" xmlns:cx5="http://schemas.microsoft.com/office/drawing/2016/5/11/chartex" xmlns:cx6="http://schemas.microsoft.com/office/drawing/2016/5/12/chartex" xmlns:cx7="http://schemas.microsoft.com/office/drawing/2016/5/13/chartex" xmlns:cx8="http://schemas.microsoft.com/office/drawing/2016/5/14/chartex" xmlns:mc="http://schemas.openxmlformats.org/markup-compatibility/2006" xmlns:aink="http://schemas.microsoft.com/office/drawing/2016/ink" xmlns:am3d="http://schemas.microsoft.com/office/drawing/2017/model3d" xmlns:o="urn:schemas-microsoft-com:office:office" xmlns:oel="http://schemas.microsoft.com/office/2019/extlst" xmlns:r="http://schemas.openxmlformats.org/officeDocument/2006/relationships" xmlns:m="http://schemas.openxmlformats.org/officeDocument/2006/math" xmlns:v="urn:schemas-microsoft-com:vml" xmlns:wp14="http://schemas.microsoft.com/office/word/2010/wordprocessingDrawing" xmlns:wp="http://schemas.openxmlformats.org/drawingml/2006/wordprocessingDrawing" xmlns:w10="urn:schemas-microsoft-com:office:word" xmlns:w="http://schemas.openxmlformats.org/wordprocessingml/2006/main" xmlns:w14="http://schemas.microsoft.com/office/word/2010/wordml" xmlns:w15="http://schemas.microsoft.com/office/word/2012/wordml" xmlns:w16cex="http://schemas.microsoft.com/office/word/2018/wordml/cex" xmlns:w16cid="http://schemas.microsoft.com/office/word/2016/wordml/cid" xmlns:w16="http://schemas.microsoft.com/office/word/2018/wordml" xmlns:w16sdtdh="http://schemas.microsoft.com/office/word/2020/wordml/sdtdatahash" xmlns:w16se="http://schemas.microsoft.com/office/word/2015/wordml/symex" xmlns:wpg="http://schemas.microsoft.com/office/word/2010/wordprocessingGroup" xmlns:wpi="http://schemas.microsoft.com/office/word/2010/wordprocessingInk" xmlns:wne="http://schemas.microsoft.com/office/word/2006/wordml" xmlns:wps="http://schemas.microsoft.com/office/word/2010/wordprocessingShape" mc:Ignorable="w14 w15 w16se w16cid w16 w16cex w16sdtdh wp14">
   <w:p>
     <w:pPr>
@@ -4330,16 +4313,6 @@
       <w:pStyle w:val="Cabealho"/>
     </w:pPr>
   </w:p>
-  <w:p>
-    <w:pPr>
-      <w:pStyle w:val="Cabealho"/>
-    </w:pPr>
-  </w:p>
-</w:hdr>
-</file>
-
-<file path=word/header3.xml><?xml version="1.0" encoding="utf-8"?>
-<w:hdr xmlns:wpc="http://schemas.microsoft.com/office/word/2010/wordprocessingCanvas" xmlns:cx="http://schemas.microsoft.com/office/drawing/2014/chartex" xmlns:cx1="http://schemas.microsoft.com/office/drawing/2015/9/8/chartex" xmlns:cx2="http://schemas.microsoft.com/office/drawing/2015/10/21/chartex" xmlns:cx3="http://schemas.microsoft.com/office/drawing/2016/5/9/chartex" xmlns:cx4="http://schemas.microsoft.com/office/drawing/2016/5/10/chartex" xmlns:cx5="http://schemas.microsoft.com/office/drawing/2016/5/11/chartex" xmlns:cx6="http://schemas.microsoft.com/office/drawing/2016/5/12/chartex" xmlns:cx7="http://schemas.microsoft.com/office/drawing/2016/5/13/chartex" xmlns:cx8="http://schemas.microsoft.com/office/drawing/2016/5/14/chartex" xmlns:mc="http://schemas.openxmlformats.org/markup-compatibility/2006" xmlns:aink="http://schemas.microsoft.com/office/drawing/2016/ink" xmlns:am3d="http://schemas.microsoft.com/office/drawing/2017/model3d" xmlns:o="urn:schemas-microsoft-com:office:office" xmlns:oel="http://schemas.microsoft.com/office/2019/extlst" xmlns:r="http://schemas.openxmlformats.org/officeDocument/2006/relationships" xmlns:m="http://schemas.openxmlformats.org/officeDocument/2006/math" xmlns:v="urn:schemas-microsoft-com:vml" xmlns:wp14="http://schemas.microsoft.com/office/word/2010/wordprocessingDrawing" xmlns:wp="http://schemas.openxmlformats.org/drawingml/2006/wordprocessingDrawing" xmlns:w10="urn:schemas-microsoft-com:office:word" xmlns:w="http://schemas.openxmlformats.org/wordprocessingml/2006/main" xmlns:w14="http://schemas.microsoft.com/office/word/2010/wordml" xmlns:w15="http://schemas.microsoft.com/office/word/2012/wordml" xmlns:w16cex="http://schemas.microsoft.com/office/word/2018/wordml/cex" xmlns:w16cid="http://schemas.microsoft.com/office/word/2016/wordml/cid" xmlns:w16="http://schemas.microsoft.com/office/word/2018/wordml" xmlns:w16sdtdh="http://schemas.microsoft.com/office/word/2020/wordml/sdtdatahash" xmlns:w16se="http://schemas.microsoft.com/office/word/2015/wordml/symex" xmlns:wpg="http://schemas.microsoft.com/office/word/2010/wordprocessingGroup" xmlns:wpi="http://schemas.microsoft.com/office/word/2010/wordprocessingInk" xmlns:wne="http://schemas.microsoft.com/office/word/2006/wordml" xmlns:wps="http://schemas.microsoft.com/office/word/2010/wordprocessingShape" mc:Ignorable="w14 w15 w16se w16cid w16 w16cex w16sdtdh wp14">
   <w:p>
     <w:pPr>
       <w:pStyle w:val="Cabealho"/>

</xml_diff>